<commit_message>
+ ddl user + prepare menu view * fix main table ddl
</commit_message>
<xml_diff>
--- a/doc/requirement.docx
+++ b/doc/requirement.docx
@@ -11,7 +11,10 @@
         </w:numPr>
       </w:pPr>
       <w:r>
-        <w:t>Feature 1 [pasca bayar]</w:t>
+        <w:t>Menu</w:t>
+      </w:r>
+      <w:r>
+        <w:t xml:space="preserve"> 1 [pasca bayar]</w:t>
       </w:r>
     </w:p>
     <w:p>
@@ -189,7 +192,10 @@
         </w:numPr>
       </w:pPr>
       <w:r>
-        <w:t>Feature 2 [pasca bayar]</w:t>
+        <w:t>Menu</w:t>
+      </w:r>
+      <w:r>
+        <w:t xml:space="preserve"> 2 [pasca bayar]</w:t>
       </w:r>
     </w:p>
     <w:p>
@@ -286,7 +292,10 @@
         </w:numPr>
       </w:pPr>
       <w:r>
-        <w:t>Feature 3 [pasca bayar]</w:t>
+        <w:t>Menu</w:t>
+      </w:r>
+      <w:r>
+        <w:t xml:space="preserve"> 3 [pasca bayar]</w:t>
       </w:r>
     </w:p>
     <w:p>
@@ -351,7 +360,10 @@
         </w:numPr>
       </w:pPr>
       <w:r>
-        <w:t>Feature 4 [prabayar]</w:t>
+        <w:t>Menu</w:t>
+      </w:r>
+      <w:r>
+        <w:t xml:space="preserve"> 4 [prabayar]</w:t>
       </w:r>
     </w:p>
     <w:p>

</xml_diff>